<commit_message>
added prospects 2 step
</commit_message>
<xml_diff>
--- a/doc-formatter/src/main/resources/ProspectsTemplate.docx
+++ b/doc-formatter/src/main/resources/ProspectsTemplate.docx
@@ -19,7 +19,16 @@
           <w:sz w:val="24"/>
           <w:szCs w:val="24"/>
         </w:rPr>
-        <w:t>Описание бизнес-идеи:</w:t>
+        <w:t>Перспективы</w:t>
+      </w:r>
+      <w:r>
+        <w:rPr>
+          <w:rFonts w:ascii="Liberation Serif" w:hAnsi="Liberation Serif" w:cs="Liberation Serif"/>
+          <w:b/>
+          <w:sz w:val="24"/>
+          <w:szCs w:val="24"/>
+        </w:rPr>
+        <w:t>:</w:t>
       </w:r>
       <w:r>
         <w:rPr>
@@ -43,7 +52,27 @@
           <w:sz w:val="24"/>
           <w:szCs w:val="24"/>
         </w:rPr>
-        <w:t>Почему выбрано данное направление бизнеса</w:t>
+        <w:t>Как в дальнейшем видится развити</w:t>
+      </w:r>
+      <w:r>
+        <w:rPr>
+          <w:rFonts w:ascii="Liberation Serif" w:hAnsi="Liberation Serif" w:cs="Liberation Serif"/>
+          <w:i/>
+          <w:iCs/>
+          <w:sz w:val="24"/>
+          <w:szCs w:val="24"/>
+        </w:rPr>
+        <w:t>е</w:t>
+      </w:r>
+      <w:r>
+        <w:rPr>
+          <w:rFonts w:ascii="Liberation Serif" w:hAnsi="Liberation Serif" w:cs="Liberation Serif"/>
+          <w:i/>
+          <w:iCs/>
+          <w:sz w:val="24"/>
+          <w:szCs w:val="24"/>
+        </w:rPr>
+        <w:t xml:space="preserve"> бизнеса</w:t>
       </w:r>
     </w:p>
     <w:p>

</xml_diff>